<commit_message>
PERS-51: Übungen Teil 2 erstellt
</commit_message>
<xml_diff>
--- a/Handouts/Uebungen 2.docx
+++ b/Handouts/Uebungen 2.docx
@@ -6,6 +6,8 @@
       <w:pPr>
         <w:pStyle w:val="Title"/>
       </w:pPr>
+      <w:bookmarkStart w:id="0" w:name="_GoBack"/>
+      <w:bookmarkEnd w:id="0"/>
       <w:r>
         <w:t xml:space="preserve">ASP.NET MVC </w:t>
       </w:r>
@@ -50,8 +52,21 @@
       <w:r>
         <w:t xml:space="preserve"> 1: </w:t>
       </w:r>
-      <w:r>
-        <w:t>Erstelle eine ASP.NET MVC Applikation</w:t>
+      <w:proofErr w:type="spellStart"/>
+      <w:r>
+        <w:t>Dependency</w:t>
+      </w:r>
+      <w:proofErr w:type="spellEnd"/>
+      <w:r>
+        <w:t xml:space="preserve"> </w:t>
+      </w:r>
+      <w:proofErr w:type="spellStart"/>
+      <w:r>
+        <w:t>Injection</w:t>
+      </w:r>
+      <w:proofErr w:type="spellEnd"/>
+      <w:r>
+        <w:t xml:space="preserve"> Framework einbauen</w:t>
       </w:r>
     </w:p>
     <w:p>
@@ -63,13 +78,15 @@
         </w:numPr>
       </w:pPr>
       <w:r>
-        <w:t>Erstelle die Applikation mit dem VS New Project Wizard</w:t>
-      </w:r>
-      <w:r>
-        <w:t xml:space="preserve"> (das Unit-Test-Projekt ist vorerst nicht nötig)</w:t>
-      </w:r>
-      <w:r>
-        <w:t xml:space="preserve">. </w:t>
+        <w:t xml:space="preserve">Du kannst statt </w:t>
+      </w:r>
+      <w:proofErr w:type="spellStart"/>
+      <w:r>
+        <w:t>StructureMap</w:t>
+      </w:r>
+      <w:proofErr w:type="spellEnd"/>
+      <w:r>
+        <w:t xml:space="preserve"> auch ein anderes Framework Deiner Wahl verwenden. Passe die Anweisungen gegebenenfalls sinngemäss an.</w:t>
       </w:r>
     </w:p>
     <w:p>
@@ -80,232 +97,1003 @@
           <w:numId w:val="2"/>
         </w:numPr>
       </w:pPr>
-      <w:bookmarkStart w:id="0" w:name="_GoBack"/>
-      <w:bookmarkEnd w:id="0"/>
-      <w:r>
-        <w:t>Starte sie und stelle sicher, dass sie funktioniert.</w:t>
-      </w:r>
-    </w:p>
-    <w:p>
-      <w:pPr>
-        <w:pStyle w:val="Heading1"/>
-      </w:pPr>
-      <w:proofErr w:type="spellStart"/>
-      <w:r>
-        <w:t>Step</w:t>
-      </w:r>
-      <w:proofErr w:type="spellEnd"/>
-      <w:r>
-        <w:t xml:space="preserve"> 2</w:t>
-      </w:r>
-      <w:r>
-        <w:t>: Kontaktliste</w:t>
-      </w:r>
-    </w:p>
-    <w:p>
-      <w:pPr>
-        <w:pStyle w:val="ListParagraph"/>
-        <w:numPr>
-          <w:ilvl w:val="0"/>
-          <w:numId w:val="3"/>
-        </w:numPr>
-      </w:pPr>
-      <w:r>
-        <w:t>Erstelle eine Model-Klasse „Kontakt“ mit den üblichen Feldern (Vorname, Name, Adresse, PLZ, Ort)</w:t>
-      </w:r>
-    </w:p>
-    <w:p>
-      <w:pPr>
-        <w:pStyle w:val="ListParagraph"/>
-        <w:numPr>
-          <w:ilvl w:val="0"/>
-          <w:numId w:val="3"/>
-        </w:numPr>
-      </w:pPr>
-      <w:r>
-        <w:t>Erstelle einen Mechanismus, um Kontakte zu persistieren (in-memory, statische List&lt;T&gt; oder so)</w:t>
-      </w:r>
-    </w:p>
-    <w:p>
-      <w:pPr>
-        <w:pStyle w:val="ListParagraph"/>
-        <w:numPr>
-          <w:ilvl w:val="0"/>
-          <w:numId w:val="3"/>
-        </w:numPr>
-      </w:pPr>
-      <w:r>
-        <w:t>Erstelle beim Applikationsstart 2-3 statische Kontakt und speichere sie in der Liste</w:t>
-      </w:r>
-    </w:p>
-    <w:p>
-      <w:pPr>
-        <w:pStyle w:val="ListParagraph"/>
-        <w:numPr>
-          <w:ilvl w:val="0"/>
-          <w:numId w:val="3"/>
-        </w:numPr>
-      </w:pPr>
-      <w:r>
-        <w:t xml:space="preserve">Erstelle einen Controller „Kontakte“, der in seiner Index-Methode die aktuelle Kontaktliste </w:t>
-      </w:r>
-      <w:r>
-        <w:t xml:space="preserve">aufbereitet und anzeigt. </w:t>
-      </w:r>
-    </w:p>
-    <w:p>
-      <w:pPr>
-        <w:pStyle w:val="ListParagraph"/>
-        <w:numPr>
-          <w:ilvl w:val="0"/>
-          <w:numId w:val="3"/>
-        </w:numPr>
-      </w:pPr>
-      <w:r>
-        <w:t>Erstelle eine View für die Kontaktliste. Zeige in der Liste nicht alle Attribute an.</w:t>
-      </w:r>
-    </w:p>
-    <w:p>
-      <w:pPr>
-        <w:pStyle w:val="Heading1"/>
-      </w:pPr>
-      <w:proofErr w:type="spellStart"/>
-      <w:r>
-        <w:t>Step</w:t>
-      </w:r>
-      <w:proofErr w:type="spellEnd"/>
-      <w:r>
-        <w:t xml:space="preserve"> 3</w:t>
-      </w:r>
-      <w:r>
-        <w:t>: Kontakt-Details anzeigen</w:t>
-      </w:r>
-    </w:p>
-    <w:p>
-      <w:pPr>
-        <w:pStyle w:val="ListParagraph"/>
-        <w:numPr>
-          <w:ilvl w:val="0"/>
-          <w:numId w:val="3"/>
-        </w:numPr>
-      </w:pPr>
-      <w:r>
-        <w:t>Füge jedem Eintrag der Liste einen „Details…“-Link hinzu</w:t>
-      </w:r>
-    </w:p>
-    <w:p>
-      <w:pPr>
-        <w:pStyle w:val="ListParagraph"/>
-        <w:numPr>
-          <w:ilvl w:val="0"/>
-          <w:numId w:val="3"/>
-        </w:numPr>
-      </w:pPr>
-      <w:r>
-        <w:t>Erweitere den Controller „Kontakte“ um die Methode „Details“, welche die Kontaktdetails aufbereitet und anzeigt.</w:t>
-      </w:r>
-    </w:p>
-    <w:p>
-      <w:pPr>
-        <w:pStyle w:val="ListParagraph"/>
-        <w:numPr>
-          <w:ilvl w:val="0"/>
-          <w:numId w:val="3"/>
-        </w:numPr>
-      </w:pPr>
-      <w:r>
-        <w:t>Erstelle eine View für die Kontaktdetails.</w:t>
-      </w:r>
-    </w:p>
-    <w:p>
-      <w:pPr>
-        <w:pStyle w:val="ListParagraph"/>
-        <w:numPr>
-          <w:ilvl w:val="0"/>
-          <w:numId w:val="3"/>
-        </w:numPr>
-      </w:pPr>
-      <w:r>
-        <w:t>Verlinke den Details-Link mit der neu erstellten Detail-Seite.</w:t>
-      </w:r>
-    </w:p>
-    <w:p>
-      <w:pPr>
-        <w:pStyle w:val="Heading1"/>
-      </w:pPr>
-      <w:proofErr w:type="spellStart"/>
-      <w:r>
-        <w:t>Step</w:t>
-      </w:r>
-      <w:proofErr w:type="spellEnd"/>
-      <w:r>
-        <w:t xml:space="preserve"> 4</w:t>
-      </w:r>
-      <w:r>
-        <w:t xml:space="preserve">: Kontakt-Details </w:t>
-      </w:r>
-      <w:proofErr w:type="spellStart"/>
-      <w:r>
-        <w:t>ajaxifizieren</w:t>
-      </w:r>
-      <w:proofErr w:type="spellEnd"/>
-    </w:p>
-    <w:p>
-      <w:pPr>
-        <w:pStyle w:val="ListParagraph"/>
-        <w:numPr>
-          <w:ilvl w:val="0"/>
-          <w:numId w:val="3"/>
-        </w:numPr>
-      </w:pPr>
-      <w:r>
-        <w:t xml:space="preserve">Verwende </w:t>
-      </w:r>
-      <w:proofErr w:type="spellStart"/>
-      <w:r>
-        <w:t>jQuery</w:t>
-      </w:r>
-      <w:proofErr w:type="spellEnd"/>
-      <w:r>
-        <w:t xml:space="preserve"> und </w:t>
-      </w:r>
-      <w:proofErr w:type="spellStart"/>
-      <w:r>
-        <w:t>fancybox</w:t>
-      </w:r>
-      <w:proofErr w:type="spellEnd"/>
-      <w:r>
-        <w:t xml:space="preserve"> (</w:t>
+      <w:r>
+        <w:t xml:space="preserve">Füge Deinem Projekt </w:t>
+      </w:r>
+      <w:proofErr w:type="spellStart"/>
+      <w:r>
+        <w:t>StructureMap</w:t>
+      </w:r>
+      <w:proofErr w:type="spellEnd"/>
+      <w:r>
+        <w:t xml:space="preserve"> hinzu (</w:t>
       </w:r>
       <w:hyperlink r:id="rId7" w:history="1">
         <w:r>
           <w:rPr>
             <w:rStyle w:val="Hyperlink"/>
           </w:rPr>
-          <w:t>http://fancybox.net</w:t>
+          <w:t>https://github.com/structuremap/structuremap/downloads</w:t>
         </w:r>
       </w:hyperlink>
       <w:r>
+        <w:t xml:space="preserve"> )</w:t>
+      </w:r>
+    </w:p>
+    <w:p>
+      <w:pPr>
+        <w:pStyle w:val="ListParagraph"/>
+        <w:numPr>
+          <w:ilvl w:val="0"/>
+          <w:numId w:val="2"/>
+        </w:numPr>
+      </w:pPr>
+      <w:r>
+        <w:t xml:space="preserve">Ersetze die Standard-Controller-Factory durch eine Version, welche </w:t>
+      </w:r>
+      <w:proofErr w:type="spellStart"/>
+      <w:r>
+        <w:t>StructureMap</w:t>
+      </w:r>
+      <w:proofErr w:type="spellEnd"/>
+      <w:r>
+        <w:t xml:space="preserve"> verwendet:</w:t>
+      </w:r>
+    </w:p>
+    <w:p>
+      <w:pPr>
+        <w:pStyle w:val="ListParagraph"/>
+        <w:ind w:left="360"/>
+        <w:rPr>
+          <w:rFonts w:ascii="Courier" w:hAnsi="Courier" w:cs="Courier"/>
+          <w:b/>
+          <w:i/>
+          <w:sz w:val="18"/>
+          <w:szCs w:val="26"/>
+          <w:lang w:val="en-US"/>
+        </w:rPr>
+      </w:pPr>
+      <w:r>
+        <w:rPr>
+          <w:rFonts w:ascii="Courier" w:hAnsi="Courier" w:cs="Courier"/>
+          <w:b/>
+          <w:i/>
+          <w:sz w:val="18"/>
+          <w:szCs w:val="26"/>
+          <w:lang w:val="en-US"/>
+        </w:rPr>
+        <w:t xml:space="preserve">In </w:t>
+      </w:r>
+      <w:proofErr w:type="spellStart"/>
+      <w:r>
+        <w:rPr>
+          <w:rFonts w:ascii="Courier" w:hAnsi="Courier" w:cs="Courier"/>
+          <w:b/>
+          <w:i/>
+          <w:sz w:val="18"/>
+          <w:szCs w:val="26"/>
+          <w:lang w:val="en-US"/>
+        </w:rPr>
+        <w:t>global.asax</w:t>
+      </w:r>
+      <w:proofErr w:type="spellEnd"/>
+      <w:r>
+        <w:rPr>
+          <w:rFonts w:ascii="Courier" w:hAnsi="Courier" w:cs="Courier"/>
+          <w:b/>
+          <w:i/>
+          <w:sz w:val="18"/>
+          <w:szCs w:val="26"/>
+          <w:lang w:val="en-US"/>
+        </w:rPr>
+        <w:t xml:space="preserve"> / </w:t>
+      </w:r>
+      <w:proofErr w:type="spellStart"/>
+      <w:r>
+        <w:rPr>
+          <w:rFonts w:ascii="Courier" w:hAnsi="Courier" w:cs="Courier"/>
+          <w:b/>
+          <w:i/>
+          <w:sz w:val="18"/>
+          <w:szCs w:val="26"/>
+          <w:lang w:val="en-US"/>
+        </w:rPr>
+        <w:t>Application_Start</w:t>
+      </w:r>
+      <w:proofErr w:type="spellEnd"/>
+      <w:r>
+        <w:rPr>
+          <w:rFonts w:ascii="Courier" w:hAnsi="Courier" w:cs="Courier"/>
+          <w:b/>
+          <w:i/>
+          <w:sz w:val="18"/>
+          <w:szCs w:val="26"/>
+          <w:lang w:val="en-US"/>
+        </w:rPr>
+        <w:t>:</w:t>
+      </w:r>
+    </w:p>
+    <w:p>
+      <w:pPr>
+        <w:pStyle w:val="ListParagraph"/>
+        <w:ind w:left="360"/>
+        <w:rPr>
+          <w:rFonts w:ascii="Courier" w:hAnsi="Courier" w:cs="Courier"/>
+          <w:sz w:val="18"/>
+          <w:szCs w:val="26"/>
+          <w:lang w:val="en-US"/>
+        </w:rPr>
+      </w:pPr>
+      <w:proofErr w:type="spellStart"/>
+      <w:proofErr w:type="gramStart"/>
+      <w:r>
+        <w:rPr>
+          <w:rFonts w:ascii="Courier" w:hAnsi="Courier" w:cs="Courier"/>
+          <w:sz w:val="18"/>
+          <w:szCs w:val="26"/>
+          <w:lang w:val="en-US"/>
+        </w:rPr>
+        <w:t>ControllerBuilder.Current.SetControllerFactory</w:t>
+      </w:r>
+      <w:proofErr w:type="spellEnd"/>
+      <w:r>
+        <w:rPr>
+          <w:rFonts w:ascii="Courier" w:hAnsi="Courier" w:cs="Courier"/>
+          <w:sz w:val="18"/>
+          <w:szCs w:val="26"/>
+          <w:lang w:val="en-US"/>
+        </w:rPr>
+        <w:t>(</w:t>
+      </w:r>
+      <w:proofErr w:type="gramEnd"/>
+      <w:r>
+        <w:rPr>
+          <w:rFonts w:ascii="Courier-Bold" w:hAnsi="Courier-Bold" w:cs="Courier-Bold"/>
+          <w:b/>
+          <w:bCs/>
+          <w:color w:val="00006F"/>
+          <w:sz w:val="18"/>
+          <w:szCs w:val="26"/>
+          <w:lang w:val="en-US"/>
+        </w:rPr>
+        <w:t>new</w:t>
+      </w:r>
+      <w:r>
+        <w:rPr>
+          <w:rFonts w:ascii="Courier" w:hAnsi="Courier" w:cs="Courier"/>
+          <w:sz w:val="18"/>
+          <w:szCs w:val="26"/>
+          <w:lang w:val="en-US"/>
+        </w:rPr>
+        <w:t xml:space="preserve"> </w:t>
+      </w:r>
+      <w:proofErr w:type="spellStart"/>
+      <w:r>
+        <w:rPr>
+          <w:rFonts w:ascii="Courier" w:hAnsi="Courier" w:cs="Courier"/>
+          <w:sz w:val="18"/>
+          <w:szCs w:val="26"/>
+          <w:lang w:val="en-US"/>
+        </w:rPr>
+        <w:t>StructureMapControllerFactory</w:t>
+      </w:r>
+      <w:proofErr w:type="spellEnd"/>
+      <w:r>
+        <w:rPr>
+          <w:rFonts w:ascii="Courier" w:hAnsi="Courier" w:cs="Courier"/>
+          <w:sz w:val="18"/>
+          <w:szCs w:val="26"/>
+          <w:lang w:val="en-US"/>
+        </w:rPr>
+        <w:t>());</w:t>
+      </w:r>
+    </w:p>
+    <w:p>
+      <w:pPr>
+        <w:autoSpaceDE w:val="0"/>
+        <w:autoSpaceDN w:val="0"/>
+        <w:adjustRightInd w:val="0"/>
+        <w:spacing w:after="0" w:line="320" w:lineRule="atLeast"/>
+        <w:ind w:left="360"/>
+        <w:rPr>
+          <w:rFonts w:ascii="Courier-Bold" w:hAnsi="Courier-Bold" w:cs="Courier-Bold"/>
+          <w:b/>
+          <w:bCs/>
+          <w:i/>
+          <w:sz w:val="18"/>
+          <w:szCs w:val="26"/>
+          <w:lang w:val="en-US"/>
+        </w:rPr>
+      </w:pPr>
+      <w:proofErr w:type="spellStart"/>
+      <w:r>
+        <w:rPr>
+          <w:rFonts w:ascii="Courier-Bold" w:hAnsi="Courier-Bold" w:cs="Courier-Bold"/>
+          <w:b/>
+          <w:bCs/>
+          <w:i/>
+          <w:sz w:val="18"/>
+          <w:szCs w:val="26"/>
+          <w:lang w:val="en-US"/>
+        </w:rPr>
+        <w:t>Anderswo</w:t>
+      </w:r>
+      <w:proofErr w:type="spellEnd"/>
+      <w:r>
+        <w:rPr>
+          <w:rFonts w:ascii="Courier-Bold" w:hAnsi="Courier-Bold" w:cs="Courier-Bold"/>
+          <w:b/>
+          <w:bCs/>
+          <w:i/>
+          <w:sz w:val="18"/>
+          <w:szCs w:val="26"/>
+          <w:lang w:val="en-US"/>
+        </w:rPr>
+        <w:t>:</w:t>
+      </w:r>
+    </w:p>
+    <w:p>
+      <w:pPr>
+        <w:autoSpaceDE w:val="0"/>
+        <w:autoSpaceDN w:val="0"/>
+        <w:adjustRightInd w:val="0"/>
+        <w:spacing w:after="0" w:line="320" w:lineRule="atLeast"/>
+        <w:ind w:left="360"/>
+        <w:rPr>
+          <w:rFonts w:ascii="Courier" w:hAnsi="Courier" w:cs="Courier"/>
+          <w:sz w:val="18"/>
+          <w:szCs w:val="26"/>
+          <w:lang w:val="en-US"/>
+        </w:rPr>
+      </w:pPr>
+      <w:proofErr w:type="gramStart"/>
+      <w:r>
+        <w:rPr>
+          <w:rFonts w:ascii="Courier-Bold" w:hAnsi="Courier-Bold" w:cs="Courier-Bold"/>
+          <w:b/>
+          <w:bCs/>
+          <w:color w:val="00006F"/>
+          <w:sz w:val="18"/>
+          <w:szCs w:val="26"/>
+          <w:lang w:val="en-US"/>
+        </w:rPr>
+        <w:t>public</w:t>
+      </w:r>
+      <w:proofErr w:type="gramEnd"/>
+      <w:r>
+        <w:rPr>
+          <w:rFonts w:ascii="Courier" w:hAnsi="Courier" w:cs="Courier"/>
+          <w:sz w:val="18"/>
+          <w:szCs w:val="26"/>
+          <w:lang w:val="en-US"/>
+        </w:rPr>
+        <w:t xml:space="preserve"> </w:t>
+      </w:r>
+      <w:r>
+        <w:rPr>
+          <w:rFonts w:ascii="Courier-Bold" w:hAnsi="Courier-Bold" w:cs="Courier-Bold"/>
+          <w:b/>
+          <w:bCs/>
+          <w:color w:val="00006F"/>
+          <w:sz w:val="18"/>
+          <w:szCs w:val="26"/>
+          <w:lang w:val="en-US"/>
+        </w:rPr>
+        <w:t>class</w:t>
+      </w:r>
+      <w:r>
+        <w:rPr>
+          <w:rFonts w:ascii="Courier" w:hAnsi="Courier" w:cs="Courier"/>
+          <w:sz w:val="18"/>
+          <w:szCs w:val="26"/>
+          <w:lang w:val="en-US"/>
+        </w:rPr>
+        <w:t xml:space="preserve"> </w:t>
+      </w:r>
+      <w:proofErr w:type="spellStart"/>
+      <w:r>
+        <w:rPr>
+          <w:rFonts w:ascii="Courier" w:hAnsi="Courier" w:cs="Courier"/>
+          <w:sz w:val="18"/>
+          <w:szCs w:val="26"/>
+          <w:lang w:val="en-US"/>
+        </w:rPr>
+        <w:t>StructureMapControllerFactory</w:t>
+      </w:r>
+      <w:proofErr w:type="spellEnd"/>
+      <w:r>
+        <w:rPr>
+          <w:rFonts w:ascii="Courier" w:hAnsi="Courier" w:cs="Courier"/>
+          <w:sz w:val="18"/>
+          <w:szCs w:val="26"/>
+          <w:lang w:val="en-US"/>
+        </w:rPr>
+        <w:t xml:space="preserve"> : </w:t>
+      </w:r>
+      <w:proofErr w:type="spellStart"/>
+      <w:r>
+        <w:rPr>
+          <w:rFonts w:ascii="Courier" w:hAnsi="Courier" w:cs="Courier"/>
+          <w:sz w:val="18"/>
+          <w:szCs w:val="26"/>
+          <w:lang w:val="en-US"/>
+        </w:rPr>
+        <w:t>DefaultControllerFactory</w:t>
+      </w:r>
+      <w:proofErr w:type="spellEnd"/>
+      <w:r>
+        <w:rPr>
+          <w:rFonts w:ascii="Courier" w:hAnsi="Courier" w:cs="Courier"/>
+          <w:sz w:val="18"/>
+          <w:szCs w:val="26"/>
+          <w:lang w:val="en-US"/>
+        </w:rPr>
+        <w:t xml:space="preserve"> </w:t>
+      </w:r>
+      <w:r>
+        <w:rPr>
+          <w:rFonts w:ascii="Courier" w:hAnsi="Courier" w:cs="Courier"/>
+          <w:sz w:val="18"/>
+          <w:szCs w:val="26"/>
+          <w:lang w:val="en-US"/>
+        </w:rPr>
+        <w:t>{</w:t>
+      </w:r>
+    </w:p>
+    <w:p>
+      <w:pPr>
+        <w:autoSpaceDE w:val="0"/>
+        <w:autoSpaceDN w:val="0"/>
+        <w:adjustRightInd w:val="0"/>
+        <w:spacing w:after="0" w:line="320" w:lineRule="atLeast"/>
+        <w:ind w:left="360"/>
+        <w:rPr>
+          <w:rFonts w:ascii="Courier" w:hAnsi="Courier" w:cs="Courier"/>
+          <w:sz w:val="18"/>
+          <w:szCs w:val="26"/>
+          <w:lang w:val="en-US"/>
+        </w:rPr>
+      </w:pPr>
+      <w:r>
+        <w:rPr>
+          <w:rFonts w:ascii="Courier" w:hAnsi="Courier" w:cs="Courier"/>
+          <w:sz w:val="18"/>
+          <w:szCs w:val="26"/>
+          <w:lang w:val="en-US"/>
+        </w:rPr>
+        <w:t>  </w:t>
+      </w:r>
+      <w:proofErr w:type="gramStart"/>
+      <w:r>
+        <w:rPr>
+          <w:rFonts w:ascii="Courier-Bold" w:hAnsi="Courier-Bold" w:cs="Courier-Bold"/>
+          <w:b/>
+          <w:bCs/>
+          <w:color w:val="00006F"/>
+          <w:sz w:val="18"/>
+          <w:szCs w:val="26"/>
+          <w:lang w:val="en-US"/>
+        </w:rPr>
+        <w:t>protected</w:t>
+      </w:r>
+      <w:proofErr w:type="gramEnd"/>
+      <w:r>
+        <w:rPr>
+          <w:rFonts w:ascii="Courier" w:hAnsi="Courier" w:cs="Courier"/>
+          <w:sz w:val="18"/>
+          <w:szCs w:val="26"/>
+          <w:lang w:val="en-US"/>
+        </w:rPr>
+        <w:t xml:space="preserve"> </w:t>
+      </w:r>
+      <w:r>
+        <w:rPr>
+          <w:rFonts w:ascii="Courier-Bold" w:hAnsi="Courier-Bold" w:cs="Courier-Bold"/>
+          <w:b/>
+          <w:bCs/>
+          <w:color w:val="00006F"/>
+          <w:sz w:val="18"/>
+          <w:szCs w:val="26"/>
+          <w:lang w:val="en-US"/>
+        </w:rPr>
+        <w:t>override</w:t>
+      </w:r>
+      <w:r>
+        <w:rPr>
+          <w:rFonts w:ascii="Courier" w:hAnsi="Courier" w:cs="Courier"/>
+          <w:sz w:val="18"/>
+          <w:szCs w:val="26"/>
+          <w:lang w:val="en-US"/>
+        </w:rPr>
+        <w:t xml:space="preserve"> </w:t>
+      </w:r>
+      <w:proofErr w:type="spellStart"/>
+      <w:r>
+        <w:rPr>
+          <w:rFonts w:ascii="Courier" w:hAnsi="Courier" w:cs="Courier"/>
+          <w:sz w:val="18"/>
+          <w:szCs w:val="26"/>
+          <w:lang w:val="en-US"/>
+        </w:rPr>
+        <w:t>IController</w:t>
+      </w:r>
+      <w:proofErr w:type="spellEnd"/>
+      <w:r>
+        <w:rPr>
+          <w:rFonts w:ascii="Courier" w:hAnsi="Courier" w:cs="Courier"/>
+          <w:sz w:val="18"/>
+          <w:szCs w:val="26"/>
+          <w:lang w:val="en-US"/>
+        </w:rPr>
+        <w:t xml:space="preserve"> </w:t>
+      </w:r>
+      <w:proofErr w:type="spellStart"/>
+      <w:r>
+        <w:rPr>
+          <w:rFonts w:ascii="Courier" w:hAnsi="Courier" w:cs="Courier"/>
+          <w:sz w:val="18"/>
+          <w:szCs w:val="26"/>
+          <w:lang w:val="en-US"/>
+        </w:rPr>
+        <w:t>GetControllerInstance</w:t>
+      </w:r>
+      <w:proofErr w:type="spellEnd"/>
+      <w:r>
+        <w:rPr>
+          <w:rFonts w:ascii="Courier" w:hAnsi="Courier" w:cs="Courier"/>
+          <w:sz w:val="18"/>
+          <w:szCs w:val="26"/>
+          <w:lang w:val="en-US"/>
+        </w:rPr>
+        <w:t>(</w:t>
+      </w:r>
+      <w:proofErr w:type="spellStart"/>
+      <w:r>
+        <w:rPr>
+          <w:rFonts w:ascii="Courier" w:hAnsi="Courier" w:cs="Courier"/>
+          <w:sz w:val="18"/>
+          <w:szCs w:val="26"/>
+          <w:lang w:val="en-US"/>
+        </w:rPr>
+        <w:t>RequestContext</w:t>
+      </w:r>
+      <w:proofErr w:type="spellEnd"/>
+      <w:r>
+        <w:rPr>
+          <w:rFonts w:ascii="Courier" w:hAnsi="Courier" w:cs="Courier"/>
+          <w:sz w:val="18"/>
+          <w:szCs w:val="26"/>
+          <w:lang w:val="en-US"/>
+        </w:rPr>
+        <w:t xml:space="preserve"> </w:t>
+      </w:r>
+      <w:proofErr w:type="spellStart"/>
+      <w:r>
+        <w:rPr>
+          <w:rFonts w:ascii="Courier" w:hAnsi="Courier" w:cs="Courier"/>
+          <w:sz w:val="18"/>
+          <w:szCs w:val="26"/>
+          <w:lang w:val="en-US"/>
+        </w:rPr>
+        <w:t>requ</w:t>
+      </w:r>
+      <w:r>
+        <w:rPr>
+          <w:rFonts w:ascii="Courier" w:hAnsi="Courier" w:cs="Courier"/>
+          <w:sz w:val="18"/>
+          <w:szCs w:val="26"/>
+          <w:lang w:val="en-US"/>
+        </w:rPr>
+        <w:t>estContext</w:t>
+      </w:r>
+      <w:proofErr w:type="spellEnd"/>
+      <w:r>
+        <w:rPr>
+          <w:rFonts w:ascii="Courier" w:hAnsi="Courier" w:cs="Courier"/>
+          <w:sz w:val="18"/>
+          <w:szCs w:val="26"/>
+          <w:lang w:val="en-US"/>
+        </w:rPr>
+        <w:t xml:space="preserve">,  </w:t>
+      </w:r>
+      <w:proofErr w:type="spellStart"/>
+      <w:r>
+        <w:rPr>
+          <w:rFonts w:ascii="Courier" w:hAnsi="Courier" w:cs="Courier"/>
+          <w:sz w:val="18"/>
+          <w:szCs w:val="26"/>
+          <w:lang w:val="en-US"/>
+        </w:rPr>
+        <w:t>controllerType</w:t>
+      </w:r>
+      <w:proofErr w:type="spellEnd"/>
+      <w:r>
+        <w:rPr>
+          <w:rFonts w:ascii="Courier" w:hAnsi="Courier" w:cs="Courier"/>
+          <w:sz w:val="18"/>
+          <w:szCs w:val="26"/>
+          <w:lang w:val="en-US"/>
+        </w:rPr>
         <w:t>)</w:t>
       </w:r>
       <w:r>
-        <w:t xml:space="preserve"> (oder ein anderes </w:t>
-      </w:r>
-      <w:proofErr w:type="spellStart"/>
-      <w:r>
-        <w:t>Lightbox-Plugin</w:t>
-      </w:r>
-      <w:proofErr w:type="spellEnd"/>
-      <w:r>
-        <w:t xml:space="preserve"> Deiner Wahl), um die Details nicht auf einer neuen Seite, sondern als </w:t>
-      </w:r>
-      <w:proofErr w:type="spellStart"/>
-      <w:r>
-        <w:t>Lightbox</w:t>
-      </w:r>
-      <w:proofErr w:type="spellEnd"/>
-      <w:r>
-        <w:t xml:space="preserve"> darzustellen.</w:t>
+        <w:rPr>
+          <w:rFonts w:ascii="Courier" w:hAnsi="Courier" w:cs="Courier"/>
+          <w:sz w:val="18"/>
+          <w:szCs w:val="26"/>
+          <w:lang w:val="en-US"/>
+        </w:rPr>
+        <w:t xml:space="preserve"> </w:t>
+      </w:r>
+      <w:r>
+        <w:rPr>
+          <w:rFonts w:ascii="Courier" w:hAnsi="Courier" w:cs="Courier"/>
+          <w:sz w:val="18"/>
+          <w:szCs w:val="26"/>
+          <w:lang w:val="en-US"/>
+        </w:rPr>
+        <w:t>{</w:t>
+      </w:r>
+    </w:p>
+    <w:p>
+      <w:pPr>
+        <w:autoSpaceDE w:val="0"/>
+        <w:autoSpaceDN w:val="0"/>
+        <w:adjustRightInd w:val="0"/>
+        <w:spacing w:after="0" w:line="320" w:lineRule="atLeast"/>
+        <w:ind w:left="360"/>
+        <w:rPr>
+          <w:rFonts w:ascii="Courier" w:hAnsi="Courier" w:cs="Courier"/>
+          <w:sz w:val="18"/>
+          <w:szCs w:val="26"/>
+          <w:lang w:val="en-US"/>
+        </w:rPr>
+      </w:pPr>
+      <w:r>
+        <w:rPr>
+          <w:rFonts w:ascii="Courier" w:hAnsi="Courier" w:cs="Courier"/>
+          <w:sz w:val="18"/>
+          <w:szCs w:val="26"/>
+          <w:lang w:val="en-US"/>
+        </w:rPr>
+        <w:t>    </w:t>
+      </w:r>
+      <w:proofErr w:type="gramStart"/>
+      <w:r>
+        <w:rPr>
+          <w:rFonts w:ascii="Courier-Bold" w:hAnsi="Courier-Bold" w:cs="Courier-Bold"/>
+          <w:b/>
+          <w:bCs/>
+          <w:color w:val="00006F"/>
+          <w:sz w:val="18"/>
+          <w:szCs w:val="26"/>
+          <w:lang w:val="en-US"/>
+        </w:rPr>
+        <w:t>if</w:t>
+      </w:r>
+      <w:proofErr w:type="gramEnd"/>
+      <w:r>
+        <w:rPr>
+          <w:rFonts w:ascii="Courier" w:hAnsi="Courier" w:cs="Courier"/>
+          <w:sz w:val="18"/>
+          <w:szCs w:val="26"/>
+          <w:lang w:val="en-US"/>
+        </w:rPr>
+        <w:t xml:space="preserve"> (</w:t>
+      </w:r>
+      <w:proofErr w:type="spellStart"/>
+      <w:r>
+        <w:rPr>
+          <w:rFonts w:ascii="Courier" w:hAnsi="Courier" w:cs="Courier"/>
+          <w:sz w:val="18"/>
+          <w:szCs w:val="26"/>
+          <w:lang w:val="en-US"/>
+        </w:rPr>
+        <w:t>controllerType</w:t>
+      </w:r>
+      <w:proofErr w:type="spellEnd"/>
+      <w:r>
+        <w:rPr>
+          <w:rFonts w:ascii="Courier" w:hAnsi="Courier" w:cs="Courier"/>
+          <w:sz w:val="18"/>
+          <w:szCs w:val="26"/>
+          <w:lang w:val="en-US"/>
+        </w:rPr>
+        <w:t xml:space="preserve"> == </w:t>
+      </w:r>
+      <w:r>
+        <w:rPr>
+          <w:rFonts w:ascii="Courier-Bold" w:hAnsi="Courier-Bold" w:cs="Courier-Bold"/>
+          <w:b/>
+          <w:bCs/>
+          <w:color w:val="00006F"/>
+          <w:sz w:val="18"/>
+          <w:szCs w:val="26"/>
+          <w:lang w:val="en-US"/>
+        </w:rPr>
+        <w:t>null</w:t>
+      </w:r>
+      <w:r>
+        <w:rPr>
+          <w:rFonts w:ascii="Courier" w:hAnsi="Courier" w:cs="Courier"/>
+          <w:sz w:val="18"/>
+          <w:szCs w:val="26"/>
+          <w:lang w:val="en-US"/>
+        </w:rPr>
+        <w:t>)</w:t>
+      </w:r>
+      <w:r>
+        <w:rPr>
+          <w:rFonts w:ascii="Courier" w:hAnsi="Courier" w:cs="Courier"/>
+          <w:sz w:val="18"/>
+          <w:szCs w:val="26"/>
+          <w:lang w:val="en-US"/>
+        </w:rPr>
+        <w:t xml:space="preserve"> </w:t>
+      </w:r>
+      <w:r>
+        <w:rPr>
+          <w:rFonts w:ascii="Courier" w:hAnsi="Courier" w:cs="Courier"/>
+          <w:sz w:val="18"/>
+          <w:szCs w:val="26"/>
+          <w:lang w:val="en-US"/>
+        </w:rPr>
+        <w:t>{</w:t>
+      </w:r>
+    </w:p>
+    <w:p>
+      <w:pPr>
+        <w:autoSpaceDE w:val="0"/>
+        <w:autoSpaceDN w:val="0"/>
+        <w:adjustRightInd w:val="0"/>
+        <w:spacing w:after="0" w:line="320" w:lineRule="atLeast"/>
+        <w:ind w:left="360"/>
+        <w:rPr>
+          <w:rFonts w:ascii="Courier" w:hAnsi="Courier" w:cs="Courier"/>
+          <w:sz w:val="18"/>
+          <w:szCs w:val="26"/>
+          <w:lang w:val="en-US"/>
+        </w:rPr>
+      </w:pPr>
+      <w:r>
+        <w:rPr>
+          <w:rFonts w:ascii="Courier" w:hAnsi="Courier" w:cs="Courier"/>
+          <w:sz w:val="18"/>
+          <w:szCs w:val="26"/>
+          <w:lang w:val="en-US"/>
+        </w:rPr>
+        <w:t>      </w:t>
+      </w:r>
+      <w:proofErr w:type="gramStart"/>
+      <w:r>
+        <w:rPr>
+          <w:rFonts w:ascii="Courier-Bold" w:hAnsi="Courier-Bold" w:cs="Courier-Bold"/>
+          <w:b/>
+          <w:bCs/>
+          <w:color w:val="00006F"/>
+          <w:sz w:val="18"/>
+          <w:szCs w:val="26"/>
+          <w:lang w:val="en-US"/>
+        </w:rPr>
+        <w:t>return</w:t>
+      </w:r>
+      <w:proofErr w:type="gramEnd"/>
+      <w:r>
+        <w:rPr>
+          <w:rFonts w:ascii="Courier" w:hAnsi="Courier" w:cs="Courier"/>
+          <w:sz w:val="18"/>
+          <w:szCs w:val="26"/>
+          <w:lang w:val="en-US"/>
+        </w:rPr>
+        <w:t xml:space="preserve"> </w:t>
+      </w:r>
+      <w:proofErr w:type="spellStart"/>
+      <w:r>
+        <w:rPr>
+          <w:rFonts w:ascii="Courier-Bold" w:hAnsi="Courier-Bold" w:cs="Courier-Bold"/>
+          <w:b/>
+          <w:bCs/>
+          <w:color w:val="00006F"/>
+          <w:sz w:val="18"/>
+          <w:szCs w:val="26"/>
+          <w:lang w:val="en-US"/>
+        </w:rPr>
+        <w:t>base</w:t>
+      </w:r>
+      <w:r>
+        <w:rPr>
+          <w:rFonts w:ascii="Courier" w:hAnsi="Courier" w:cs="Courier"/>
+          <w:sz w:val="18"/>
+          <w:szCs w:val="26"/>
+          <w:lang w:val="en-US"/>
+        </w:rPr>
+        <w:t>.GetControllerInstance</w:t>
+      </w:r>
+      <w:proofErr w:type="spellEnd"/>
+      <w:r>
+        <w:rPr>
+          <w:rFonts w:ascii="Courier" w:hAnsi="Courier" w:cs="Courier"/>
+          <w:sz w:val="18"/>
+          <w:szCs w:val="26"/>
+          <w:lang w:val="en-US"/>
+        </w:rPr>
+        <w:t>(</w:t>
+      </w:r>
+      <w:proofErr w:type="spellStart"/>
+      <w:r>
+        <w:rPr>
+          <w:rFonts w:ascii="Courier" w:hAnsi="Courier" w:cs="Courier"/>
+          <w:sz w:val="18"/>
+          <w:szCs w:val="26"/>
+          <w:lang w:val="en-US"/>
+        </w:rPr>
+        <w:t>requestContext</w:t>
+      </w:r>
+      <w:proofErr w:type="spellEnd"/>
+      <w:r>
+        <w:rPr>
+          <w:rFonts w:ascii="Courier" w:hAnsi="Courier" w:cs="Courier"/>
+          <w:sz w:val="18"/>
+          <w:szCs w:val="26"/>
+          <w:lang w:val="en-US"/>
+        </w:rPr>
+        <w:t xml:space="preserve">, </w:t>
+      </w:r>
+      <w:proofErr w:type="spellStart"/>
+      <w:r>
+        <w:rPr>
+          <w:rFonts w:ascii="Courier" w:hAnsi="Courier" w:cs="Courier"/>
+          <w:sz w:val="18"/>
+          <w:szCs w:val="26"/>
+          <w:lang w:val="en-US"/>
+        </w:rPr>
+        <w:t>cont</w:t>
+      </w:r>
+      <w:r>
+        <w:rPr>
+          <w:rFonts w:ascii="Courier" w:hAnsi="Courier" w:cs="Courier"/>
+          <w:sz w:val="18"/>
+          <w:szCs w:val="26"/>
+          <w:lang w:val="en-US"/>
+        </w:rPr>
+        <w:t>rollerType</w:t>
+      </w:r>
+      <w:proofErr w:type="spellEnd"/>
+      <w:r>
+        <w:rPr>
+          <w:rFonts w:ascii="Courier" w:hAnsi="Courier" w:cs="Courier"/>
+          <w:sz w:val="18"/>
+          <w:szCs w:val="26"/>
+          <w:lang w:val="en-US"/>
+        </w:rPr>
+        <w:t>);</w:t>
+      </w:r>
+    </w:p>
+    <w:p>
+      <w:pPr>
+        <w:autoSpaceDE w:val="0"/>
+        <w:autoSpaceDN w:val="0"/>
+        <w:adjustRightInd w:val="0"/>
+        <w:spacing w:after="0" w:line="320" w:lineRule="atLeast"/>
+        <w:ind w:left="360"/>
+        <w:rPr>
+          <w:rFonts w:ascii="Courier" w:hAnsi="Courier" w:cs="Courier"/>
+          <w:sz w:val="18"/>
+          <w:szCs w:val="26"/>
+          <w:lang w:val="en-US"/>
+        </w:rPr>
+      </w:pPr>
+      <w:r>
+        <w:rPr>
+          <w:rFonts w:ascii="Courier" w:hAnsi="Courier" w:cs="Courier"/>
+          <w:sz w:val="18"/>
+          <w:szCs w:val="26"/>
+          <w:lang w:val="en-US"/>
+        </w:rPr>
+        <w:t>    }</w:t>
+      </w:r>
+    </w:p>
+    <w:p>
+      <w:pPr>
+        <w:autoSpaceDE w:val="0"/>
+        <w:autoSpaceDN w:val="0"/>
+        <w:adjustRightInd w:val="0"/>
+        <w:spacing w:after="0" w:line="320" w:lineRule="atLeast"/>
+        <w:ind w:left="360"/>
+        <w:rPr>
+          <w:rFonts w:ascii="Courier" w:hAnsi="Courier" w:cs="Courier"/>
+          <w:sz w:val="18"/>
+          <w:szCs w:val="26"/>
+          <w:lang w:val="en-US"/>
+        </w:rPr>
+      </w:pPr>
+      <w:r>
+        <w:rPr>
+          <w:rFonts w:ascii="Courier" w:hAnsi="Courier" w:cs="Courier"/>
+          <w:sz w:val="18"/>
+          <w:szCs w:val="26"/>
+          <w:lang w:val="en-US"/>
+        </w:rPr>
+        <w:t>    </w:t>
+      </w:r>
+      <w:proofErr w:type="gramStart"/>
+      <w:r>
+        <w:rPr>
+          <w:rFonts w:ascii="Courier-Bold" w:hAnsi="Courier-Bold" w:cs="Courier-Bold"/>
+          <w:b/>
+          <w:bCs/>
+          <w:color w:val="00006F"/>
+          <w:sz w:val="18"/>
+          <w:szCs w:val="26"/>
+          <w:lang w:val="en-US"/>
+        </w:rPr>
+        <w:t>return</w:t>
+      </w:r>
+      <w:proofErr w:type="gramEnd"/>
+      <w:r>
+        <w:rPr>
+          <w:rFonts w:ascii="Courier" w:hAnsi="Courier" w:cs="Courier"/>
+          <w:sz w:val="18"/>
+          <w:szCs w:val="26"/>
+          <w:lang w:val="en-US"/>
+        </w:rPr>
+        <w:t xml:space="preserve"> (</w:t>
+      </w:r>
+      <w:proofErr w:type="spellStart"/>
+      <w:r>
+        <w:rPr>
+          <w:rFonts w:ascii="Courier" w:hAnsi="Courier" w:cs="Courier"/>
+          <w:sz w:val="18"/>
+          <w:szCs w:val="26"/>
+          <w:lang w:val="en-US"/>
+        </w:rPr>
+        <w:t>IController</w:t>
+      </w:r>
+      <w:proofErr w:type="spellEnd"/>
+      <w:r>
+        <w:rPr>
+          <w:rFonts w:ascii="Courier" w:hAnsi="Courier" w:cs="Courier"/>
+          <w:sz w:val="18"/>
+          <w:szCs w:val="26"/>
+          <w:lang w:val="en-US"/>
+        </w:rPr>
+        <w:t>)</w:t>
+      </w:r>
+      <w:proofErr w:type="spellStart"/>
+      <w:r>
+        <w:rPr>
+          <w:rFonts w:ascii="Courier" w:hAnsi="Courier" w:cs="Courier"/>
+          <w:sz w:val="18"/>
+          <w:szCs w:val="26"/>
+          <w:lang w:val="en-US"/>
+        </w:rPr>
+        <w:t>ObjectFactory.GetInstance</w:t>
+      </w:r>
+      <w:proofErr w:type="spellEnd"/>
+      <w:r>
+        <w:rPr>
+          <w:rFonts w:ascii="Courier" w:hAnsi="Courier" w:cs="Courier"/>
+          <w:sz w:val="18"/>
+          <w:szCs w:val="26"/>
+          <w:lang w:val="en-US"/>
+        </w:rPr>
+        <w:t>(</w:t>
+      </w:r>
+      <w:proofErr w:type="spellStart"/>
+      <w:r>
+        <w:rPr>
+          <w:rFonts w:ascii="Courier" w:hAnsi="Courier" w:cs="Courier"/>
+          <w:sz w:val="18"/>
+          <w:szCs w:val="26"/>
+          <w:lang w:val="en-US"/>
+        </w:rPr>
+        <w:t>controllerType</w:t>
+      </w:r>
+      <w:proofErr w:type="spellEnd"/>
+      <w:r>
+        <w:rPr>
+          <w:rFonts w:ascii="Courier" w:hAnsi="Courier" w:cs="Courier"/>
+          <w:sz w:val="18"/>
+          <w:szCs w:val="26"/>
+          <w:lang w:val="en-US"/>
+        </w:rPr>
+        <w:t>);</w:t>
+      </w:r>
+    </w:p>
+    <w:p>
+      <w:pPr>
+        <w:autoSpaceDE w:val="0"/>
+        <w:autoSpaceDN w:val="0"/>
+        <w:adjustRightInd w:val="0"/>
+        <w:spacing w:after="0" w:line="320" w:lineRule="atLeast"/>
+        <w:ind w:left="360"/>
+        <w:rPr>
+          <w:rFonts w:ascii="Courier" w:hAnsi="Courier" w:cs="Courier"/>
+          <w:sz w:val="18"/>
+          <w:szCs w:val="26"/>
+        </w:rPr>
+      </w:pPr>
+      <w:r>
+        <w:rPr>
+          <w:rFonts w:ascii="Courier" w:hAnsi="Courier" w:cs="Courier"/>
+          <w:sz w:val="18"/>
+          <w:szCs w:val="26"/>
+          <w:lang w:val="en-US"/>
+        </w:rPr>
+        <w:t>  </w:t>
+      </w:r>
+      <w:r>
+        <w:rPr>
+          <w:rFonts w:ascii="Courier" w:hAnsi="Courier" w:cs="Courier"/>
+          <w:sz w:val="18"/>
+          <w:szCs w:val="26"/>
+        </w:rPr>
+        <w:t>}</w:t>
+      </w:r>
+    </w:p>
+    <w:p>
+      <w:pPr>
+        <w:autoSpaceDE w:val="0"/>
+        <w:autoSpaceDN w:val="0"/>
+        <w:adjustRightInd w:val="0"/>
+        <w:spacing w:after="0" w:line="320" w:lineRule="atLeast"/>
+        <w:ind w:left="360"/>
+        <w:rPr>
+          <w:rFonts w:ascii="Courier" w:hAnsi="Courier" w:cs="Courier"/>
+          <w:sz w:val="18"/>
+          <w:szCs w:val="26"/>
+        </w:rPr>
+      </w:pPr>
+      <w:r>
+        <w:rPr>
+          <w:rFonts w:ascii="Courier" w:hAnsi="Courier" w:cs="Courier"/>
+          <w:sz w:val="18"/>
+          <w:szCs w:val="26"/>
+        </w:rPr>
+        <w:t>}</w:t>
+      </w:r>
+    </w:p>
+    <w:p>
+      <w:pPr>
+        <w:pStyle w:val="ListParagraph"/>
+        <w:numPr>
+          <w:ilvl w:val="0"/>
+          <w:numId w:val="2"/>
+        </w:numPr>
+      </w:pPr>
+      <w:r>
+        <w:t xml:space="preserve">Starte </w:t>
+      </w:r>
+      <w:r>
+        <w:t>die Applikation</w:t>
+      </w:r>
+      <w:r>
+        <w:t xml:space="preserve"> und stelle sicher, dass sie </w:t>
+      </w:r>
+      <w:r>
+        <w:t xml:space="preserve">immer noch </w:t>
+      </w:r>
+      <w:r>
+        <w:t>funktioniert.</w:t>
+      </w:r>
+    </w:p>
+    <w:p>
+      <w:pPr>
+        <w:pStyle w:val="Heading1"/>
+      </w:pPr>
+      <w:proofErr w:type="spellStart"/>
+      <w:r>
+        <w:t>Step</w:t>
+      </w:r>
+      <w:proofErr w:type="spellEnd"/>
+      <w:r>
+        <w:t xml:space="preserve"> 2</w:t>
+      </w:r>
+      <w:r>
+        <w:t xml:space="preserve">: </w:t>
+      </w:r>
+      <w:r>
+        <w:t>Abhängigkeiten des Controllers sichtbar machen</w:t>
       </w:r>
     </w:p>
     <w:p>
@@ -317,34 +1105,23 @@
         </w:numPr>
       </w:pPr>
       <w:r>
-        <w:t xml:space="preserve">Passe dazu die Details-View so an, dass die </w:t>
-      </w:r>
-      <w:proofErr w:type="spellStart"/>
-      <w:r>
-        <w:t>MasterPage</w:t>
-      </w:r>
-      <w:proofErr w:type="spellEnd"/>
-      <w:r>
-        <w:t xml:space="preserve"> nicht verwendet wird, sondern nur das erforderliche HTML-Fragment zurückgegeben wird.</w:t>
-      </w:r>
-    </w:p>
-    <w:p>
-      <w:pPr>
-        <w:pStyle w:val="Heading1"/>
-      </w:pPr>
-      <w:proofErr w:type="spellStart"/>
-      <w:r>
-        <w:t>Step</w:t>
-      </w:r>
-      <w:proofErr w:type="spellEnd"/>
-      <w:r>
-        <w:t xml:space="preserve"> 5</w:t>
-      </w:r>
-      <w:r>
-        <w:t xml:space="preserve">: Kontakte </w:t>
-      </w:r>
-      <w:r>
-        <w:t>erfassen</w:t>
+        <w:t xml:space="preserve">Führe ein </w:t>
+      </w:r>
+      <w:proofErr w:type="spellStart"/>
+      <w:r>
+        <w:t>Refactoring</w:t>
+      </w:r>
+      <w:proofErr w:type="spellEnd"/>
+      <w:r>
+        <w:t xml:space="preserve"> so aus, dass alles, was der </w:t>
+      </w:r>
+      <w:proofErr w:type="spellStart"/>
+      <w:r>
+        <w:t>KontakteController</w:t>
+      </w:r>
+      <w:proofErr w:type="spellEnd"/>
+      <w:r>
+        <w:t xml:space="preserve"> benötigt, offensichtlich ist.</w:t>
       </w:r>
     </w:p>
     <w:p>
@@ -356,7 +1133,7 @@
         </w:numPr>
       </w:pPr>
       <w:r>
-        <w:t>Erweitere den Controller „Kontakte“ um die Möglichkeit, einen neuen Kontakt zu erfassen.</w:t>
+        <w:t>Insbesondere soll er keine statischen Elemente mehr aufrufen.</w:t>
       </w:r>
     </w:p>
     <w:p>
@@ -368,7 +1145,23 @@
         </w:numPr>
       </w:pPr>
       <w:r>
-        <w:t>Validiere die Eingabedaten und zeige allfällige Fehler jeweils direkt beim entsprechenden Feld. Wenn alles richtig eingegeben wurde, so speichere den Kontakt.</w:t>
+        <w:t xml:space="preserve">Der </w:t>
+      </w:r>
+      <w:proofErr w:type="spellStart"/>
+      <w:r>
+        <w:t>KontakteStore</w:t>
+      </w:r>
+      <w:proofErr w:type="spellEnd"/>
+      <w:r>
+        <w:t xml:space="preserve"> (oder wie auch immer Du ihn genannt hast) soll als </w:t>
+      </w:r>
+      <w:proofErr w:type="spellStart"/>
+      <w:r>
+        <w:t>Konstruktor</w:t>
+      </w:r>
+      <w:proofErr w:type="spellEnd"/>
+      <w:r>
+        <w:t>-Parameter übergeben werden.</w:t>
       </w:r>
     </w:p>
     <w:p>
@@ -380,15 +1173,26 @@
         </w:numPr>
       </w:pPr>
       <w:r>
-        <w:t xml:space="preserve">Verwende für die Anzeige der Fehler </w:t>
-      </w:r>
-      <w:proofErr w:type="spellStart"/>
-      <w:r>
-        <w:t>Html.ValidationMessageFor</w:t>
-      </w:r>
-      <w:proofErr w:type="spellEnd"/>
-      <w:r>
-        <w:t xml:space="preserve"> &amp; Co.</w:t>
+        <w:t>Nimm die notwendigen Anpassungen vor, damit die Applikation wieder funktioniert.</w:t>
+      </w:r>
+    </w:p>
+    <w:p>
+      <w:pPr>
+        <w:pStyle w:val="Heading1"/>
+      </w:pPr>
+      <w:proofErr w:type="spellStart"/>
+      <w:r>
+        <w:t>Step</w:t>
+      </w:r>
+      <w:proofErr w:type="spellEnd"/>
+      <w:r>
+        <w:t xml:space="preserve"> 3</w:t>
+      </w:r>
+      <w:r>
+        <w:t xml:space="preserve">: </w:t>
+      </w:r>
+      <w:r>
+        <w:t>Tests für den Controller</w:t>
       </w:r>
     </w:p>
     <w:p>
@@ -400,31 +1204,7 @@
         </w:numPr>
       </w:pPr>
       <w:r>
-        <w:t>Verwende das Post-Redirect-</w:t>
-      </w:r>
-      <w:proofErr w:type="spellStart"/>
-      <w:r>
-        <w:t>Get</w:t>
-      </w:r>
-      <w:proofErr w:type="spellEnd"/>
-      <w:r>
-        <w:t>-Pattern, um anschliessend wieder die Kontaktliste anzuzeigen.</w:t>
-      </w:r>
-    </w:p>
-    <w:p>
-      <w:pPr>
-        <w:pStyle w:val="Heading1"/>
-      </w:pPr>
-      <w:proofErr w:type="spellStart"/>
-      <w:r>
-        <w:t>Step</w:t>
-      </w:r>
-      <w:proofErr w:type="spellEnd"/>
-      <w:r>
-        <w:t xml:space="preserve"> 6: Kontakt</w:t>
-      </w:r>
-      <w:r>
-        <w:t>e löschen</w:t>
+        <w:t>Stelle Dir Deine Erwartungen an den Controller zusammen: Welche Operationen unterstützt er? Wie reagiert er auf welche Input-Parameter?</w:t>
       </w:r>
     </w:p>
     <w:p>
@@ -436,7 +1216,23 @@
         </w:numPr>
       </w:pPr>
       <w:r>
-        <w:t>Erweitere den Controller „Kontakte“ um die Möglichkeit, einen Kontakt zu löschen.</w:t>
+        <w:t xml:space="preserve">Füge Deiner Solution ein Test-Projekt hinzu (z.B. mit </w:t>
+      </w:r>
+      <w:proofErr w:type="spellStart"/>
+      <w:r>
+        <w:t>NUnit</w:t>
+      </w:r>
+      <w:proofErr w:type="spellEnd"/>
+      <w:r>
+        <w:t xml:space="preserve"> oder </w:t>
+      </w:r>
+      <w:proofErr w:type="spellStart"/>
+      <w:r>
+        <w:t>MSTest</w:t>
+      </w:r>
+      <w:proofErr w:type="spellEnd"/>
+      <w:r>
+        <w:t>).</w:t>
       </w:r>
     </w:p>
     <w:p>
@@ -448,7 +1244,23 @@
         </w:numPr>
       </w:pPr>
       <w:r>
-        <w:t>Das Löschen soll über einen Link/Button auf der Detailseite erfolgen. Die Aktion muss bestätigt werden.</w:t>
+        <w:t xml:space="preserve">Füge Deinem Test-Projekt ein </w:t>
+      </w:r>
+      <w:proofErr w:type="spellStart"/>
+      <w:r>
+        <w:t>Mocking</w:t>
+      </w:r>
+      <w:proofErr w:type="spellEnd"/>
+      <w:r>
+        <w:t xml:space="preserve">-Framework hinzu (z.B. </w:t>
+      </w:r>
+      <w:proofErr w:type="spellStart"/>
+      <w:r>
+        <w:t>Moq</w:t>
+      </w:r>
+      <w:proofErr w:type="spellEnd"/>
+      <w:r>
+        <w:t>)</w:t>
       </w:r>
     </w:p>
     <w:p>
@@ -460,28 +1272,7 @@
         </w:numPr>
       </w:pPr>
       <w:r>
-        <w:t>Verwende das Post-Redirect-</w:t>
-      </w:r>
-      <w:proofErr w:type="spellStart"/>
-      <w:r>
-        <w:t>Get</w:t>
-      </w:r>
-      <w:proofErr w:type="spellEnd"/>
-      <w:r>
-        <w:t>-Pattern, um anschliessend wieder die Kontaktliste anzuzeigen.</w:t>
-      </w:r>
-    </w:p>
-    <w:p>
-      <w:pPr>
-        <w:pStyle w:val="Heading1"/>
-      </w:pPr>
-      <w:proofErr w:type="spellStart"/>
-      <w:r>
-        <w:t>Step</w:t>
-      </w:r>
-      <w:proofErr w:type="spellEnd"/>
-      <w:r>
-        <w:t xml:space="preserve"> 7: PLZ-zu-Ort-Eingabehilfe</w:t>
+        <w:t>Schreibe einen ersten Test, der sicherstellt, dass die Kontaktliste durch die Index-Operation vom Store geladen und dann an die View übergeben wird.</w:t>
       </w:r>
     </w:p>
     <w:p>
@@ -493,18 +1284,33 @@
         </w:numPr>
       </w:pPr>
       <w:r>
-        <w:t>Erstelle einen Controller „</w:t>
-      </w:r>
-      <w:proofErr w:type="spellStart"/>
-      <w:r>
-        <w:t>PlzHelp</w:t>
-      </w:r>
-      <w:proofErr w:type="spellEnd"/>
-      <w:r>
-        <w:t xml:space="preserve">“, der anhand einer PLZ </w:t>
-      </w:r>
-      <w:r>
-        <w:t>mögliche Orte als JSON-Array zurückgibt.</w:t>
+        <w:t>Stelle sicher, dass Dein Controller sich verhält wie gewünscht.</w:t>
+      </w:r>
+    </w:p>
+    <w:p>
+      <w:pPr>
+        <w:pStyle w:val="Heading1"/>
+        <w:rPr>
+          <w:lang w:val="en-US"/>
+        </w:rPr>
+      </w:pPr>
+      <w:r>
+        <w:rPr>
+          <w:lang w:val="en-US"/>
+        </w:rPr>
+        <w:t>Step 4</w:t>
+      </w:r>
+      <w:r>
+        <w:rPr>
+          <w:lang w:val="en-US"/>
+        </w:rPr>
+        <w:t xml:space="preserve">: </w:t>
+      </w:r>
+      <w:r>
+        <w:rPr>
+          <w:lang w:val="en-US"/>
+        </w:rPr>
+        <w:t>Test-Driven Development: PLZ-Lookup</w:t>
       </w:r>
     </w:p>
     <w:p>
@@ -516,7 +1322,10 @@
         </w:numPr>
       </w:pPr>
       <w:r>
-        <w:t xml:space="preserve">Verwende als Datengrundlage dafür </w:t>
+        <w:t>Lade die Postleitzahlendatei von</w:t>
+      </w:r>
+      <w:r>
+        <w:t xml:space="preserve"> </w:t>
       </w:r>
       <w:hyperlink r:id="rId8" w:history="1">
         <w:r>
@@ -529,6 +1338,9 @@
       <w:r>
         <w:t xml:space="preserve"> (PLZ Light)</w:t>
       </w:r>
+      <w:r>
+        <w:t xml:space="preserve"> herunter.</w:t>
+      </w:r>
     </w:p>
     <w:p>
       <w:pPr>
@@ -539,7 +1351,177 @@
         </w:numPr>
       </w:pPr>
       <w:r>
-        <w:t xml:space="preserve">Ergänze die Eingabemaske mit dem erforderlichen </w:t>
+        <w:t xml:space="preserve">Erstelle Tests, welche den Lookup in einer Reihe von Fällen testen (wie z.B. 1027 </w:t>
+      </w:r>
+      <w:r>
+        <w:sym w:font="Wingdings" w:char="F0E0"/>
+      </w:r>
+      <w:r>
+        <w:t xml:space="preserve"> </w:t>
+      </w:r>
+      <w:proofErr w:type="spellStart"/>
+      <w:r>
+        <w:t>Lonay</w:t>
+      </w:r>
+      <w:proofErr w:type="spellEnd"/>
+      <w:r>
+        <w:t xml:space="preserve">; </w:t>
+      </w:r>
+      <w:r>
+        <w:t xml:space="preserve">2610 </w:t>
+      </w:r>
+      <w:r>
+        <w:sym w:font="Wingdings" w:char="F0E0"/>
+      </w:r>
+      <w:r>
+        <w:t xml:space="preserve"> </w:t>
+      </w:r>
+      <w:r>
+        <w:t>St-</w:t>
+      </w:r>
+      <w:proofErr w:type="spellStart"/>
+      <w:r>
+        <w:t>Imier</w:t>
+      </w:r>
+      <w:proofErr w:type="spellEnd"/>
+      <w:r>
+        <w:t xml:space="preserve">, </w:t>
+      </w:r>
+      <w:proofErr w:type="spellStart"/>
+      <w:r>
+        <w:t>Mont-Soleil</w:t>
+      </w:r>
+      <w:proofErr w:type="spellEnd"/>
+      <w:r>
+        <w:t xml:space="preserve">, </w:t>
+      </w:r>
+      <w:proofErr w:type="spellStart"/>
+      <w:r>
+        <w:t>Mont-Crosin</w:t>
+      </w:r>
+      <w:proofErr w:type="spellEnd"/>
+      <w:r>
+        <w:t xml:space="preserve">). </w:t>
+      </w:r>
+      <w:r>
+        <w:t>Im Verlauf dieser Tests „entsteht“ das Interface der PLZ-Lookup-Klasse durch die Verwendung.</w:t>
+      </w:r>
+    </w:p>
+    <w:p>
+      <w:pPr>
+        <w:pStyle w:val="ListParagraph"/>
+        <w:numPr>
+          <w:ilvl w:val="0"/>
+          <w:numId w:val="3"/>
+        </w:numPr>
+      </w:pPr>
+      <w:r>
+        <w:t>Implementiere die PLZ-Lookup-Klasse so, dass alle Deine Tests grün werden</w:t>
+      </w:r>
+      <w:r>
+        <w:t>.</w:t>
+      </w:r>
+    </w:p>
+    <w:p>
+      <w:pPr>
+        <w:pStyle w:val="ListParagraph"/>
+        <w:numPr>
+          <w:ilvl w:val="0"/>
+          <w:numId w:val="3"/>
+        </w:numPr>
+      </w:pPr>
+      <w:r>
+        <w:t xml:space="preserve">Nimm die erforderlichen </w:t>
+      </w:r>
+      <w:proofErr w:type="spellStart"/>
+      <w:r>
+        <w:t>Refactorings</w:t>
+      </w:r>
+      <w:proofErr w:type="spellEnd"/>
+      <w:r>
+        <w:t xml:space="preserve"> vor, damit die Prinzipien SRP, DRY und KISS eingehalten werden.</w:t>
+      </w:r>
+    </w:p>
+    <w:p>
+      <w:pPr>
+        <w:pStyle w:val="Heading1"/>
+      </w:pPr>
+      <w:proofErr w:type="spellStart"/>
+      <w:r>
+        <w:lastRenderedPageBreak/>
+        <w:t>Step</w:t>
+      </w:r>
+      <w:proofErr w:type="spellEnd"/>
+      <w:r>
+        <w:t xml:space="preserve"> </w:t>
+      </w:r>
+      <w:r>
+        <w:t>5</w:t>
+      </w:r>
+      <w:r>
+        <w:t>: PLZ-Lookup</w:t>
+      </w:r>
+      <w:r>
+        <w:t xml:space="preserve"> </w:t>
+      </w:r>
+      <w:r>
+        <w:t xml:space="preserve">in die MVC-Applikation </w:t>
+      </w:r>
+      <w:r>
+        <w:t>integrieren</w:t>
+      </w:r>
+    </w:p>
+    <w:p>
+      <w:pPr>
+        <w:pStyle w:val="ListParagraph"/>
+        <w:numPr>
+          <w:ilvl w:val="0"/>
+          <w:numId w:val="3"/>
+        </w:numPr>
+      </w:pPr>
+      <w:r>
+        <w:t xml:space="preserve">Erstelle Tests, welche </w:t>
+      </w:r>
+      <w:r>
+        <w:t xml:space="preserve">einen Controller </w:t>
+      </w:r>
+      <w:proofErr w:type="spellStart"/>
+      <w:r>
+        <w:t>beüben</w:t>
+      </w:r>
+      <w:proofErr w:type="spellEnd"/>
+      <w:r>
+        <w:t>, der anhand eines PLZ-Strings ein JSON-Array mit den gefundenen Orten zurückgibt. Er soll dazu irgendeine PLZ-Lookup-Klasse verwenden können.</w:t>
+      </w:r>
+    </w:p>
+    <w:p>
+      <w:pPr>
+        <w:pStyle w:val="ListParagraph"/>
+        <w:numPr>
+          <w:ilvl w:val="0"/>
+          <w:numId w:val="3"/>
+        </w:numPr>
+      </w:pPr>
+      <w:r>
+        <w:t>Implementiere die</w:t>
+      </w:r>
+      <w:r>
+        <w:t>sen neuen Controller, um die Tests zu erfüllen</w:t>
+      </w:r>
+      <w:r>
+        <w:t>.</w:t>
+      </w:r>
+    </w:p>
+    <w:p>
+      <w:pPr>
+        <w:pStyle w:val="ListParagraph"/>
+        <w:numPr>
+          <w:ilvl w:val="0"/>
+          <w:numId w:val="3"/>
+        </w:numPr>
+      </w:pPr>
+      <w:r>
+        <w:t xml:space="preserve">Integriere diesen neu erstellten PLZ-Lookup mit </w:t>
       </w:r>
       <w:proofErr w:type="spellStart"/>
       <w:r>
@@ -555,7 +1537,444 @@
       </w:r>
       <w:proofErr w:type="spellEnd"/>
       <w:r>
-        <w:t>-Code, um beim Verlassen des PLZ-Felds einen möglichen Ort per AJAX zu ermitteln und in das Orts-Feld zu schreiben.</w:t>
+        <w:t xml:space="preserve"> in das Erfassungsformular für neue Kontakte.</w:t>
+      </w:r>
+    </w:p>
+    <w:p>
+      <w:pPr>
+        <w:pStyle w:val="ListParagraph"/>
+        <w:numPr>
+          <w:ilvl w:val="0"/>
+          <w:numId w:val="3"/>
+        </w:numPr>
+      </w:pPr>
+      <w:r>
+        <w:t>Du stellst fest, dass weder die MVC-Applikation noch das PLZ-Lookup starr vom anderen abhängig ist.</w:t>
+      </w:r>
+    </w:p>
+    <w:p>
+      <w:pPr>
+        <w:pStyle w:val="Heading1"/>
+        <w:rPr>
+          <w:lang w:val="en-US"/>
+        </w:rPr>
+      </w:pPr>
+      <w:r>
+        <w:rPr>
+          <w:lang w:val="en-US"/>
+        </w:rPr>
+        <w:t xml:space="preserve">Step 6: </w:t>
+      </w:r>
+      <w:proofErr w:type="spellStart"/>
+      <w:r>
+        <w:rPr>
+          <w:lang w:val="en-US"/>
+        </w:rPr>
+        <w:t>Mehrsprachigkeit</w:t>
+      </w:r>
+      <w:proofErr w:type="spellEnd"/>
+    </w:p>
+    <w:p>
+      <w:pPr>
+        <w:pStyle w:val="ListParagraph"/>
+        <w:numPr>
+          <w:ilvl w:val="0"/>
+          <w:numId w:val="3"/>
+        </w:numPr>
+      </w:pPr>
+      <w:r>
+        <w:t xml:space="preserve">Extrahiere alle </w:t>
+      </w:r>
+      <w:r>
+        <w:t xml:space="preserve">(oder mindestens einige der) </w:t>
+      </w:r>
+      <w:r>
+        <w:t>zu übersetzenden Texte in Ressourcen-Dateien.</w:t>
+      </w:r>
+      <w:r>
+        <w:t xml:space="preserve"> Füge (einzelne) Übersetzungen in Französisch hinzu.</w:t>
+      </w:r>
+    </w:p>
+    <w:p>
+      <w:pPr>
+        <w:pStyle w:val="ListParagraph"/>
+        <w:numPr>
+          <w:ilvl w:val="0"/>
+          <w:numId w:val="3"/>
+        </w:numPr>
+      </w:pPr>
+      <w:r>
+        <w:t>Passe Deine Routen so an, dass an erster Stelle neu eine Sprache angegeben werden kann:</w:t>
+      </w:r>
+      <w:r>
+        <w:br/>
+      </w:r>
+      <w:r>
+        <w:rPr>
+          <w:rFonts w:ascii="Consolas" w:hAnsi="Consolas" w:cs="Consolas"/>
+        </w:rPr>
+        <w:t>/de/kontakte/</w:t>
+      </w:r>
+      <w:proofErr w:type="spellStart"/>
+      <w:r>
+        <w:rPr>
+          <w:rFonts w:ascii="Consolas" w:hAnsi="Consolas" w:cs="Consolas"/>
+        </w:rPr>
+        <w:t>index</w:t>
+      </w:r>
+      <w:proofErr w:type="spellEnd"/>
+      <w:r>
+        <w:t xml:space="preserve"> statt </w:t>
+      </w:r>
+      <w:r>
+        <w:rPr>
+          <w:rFonts w:ascii="Consolas" w:hAnsi="Consolas" w:cs="Consolas"/>
+        </w:rPr>
+        <w:t>/kontakte/</w:t>
+      </w:r>
+      <w:proofErr w:type="spellStart"/>
+      <w:r>
+        <w:rPr>
+          <w:rFonts w:ascii="Consolas" w:hAnsi="Consolas" w:cs="Consolas"/>
+        </w:rPr>
+        <w:t>index</w:t>
+      </w:r>
+      <w:proofErr w:type="spellEnd"/>
+    </w:p>
+    <w:p>
+      <w:pPr>
+        <w:pStyle w:val="ListParagraph"/>
+        <w:numPr>
+          <w:ilvl w:val="0"/>
+          <w:numId w:val="3"/>
+        </w:numPr>
+      </w:pPr>
+      <w:r>
+        <w:t xml:space="preserve">Erstelle eine Basisklasse für Deine Controller, welche </w:t>
+      </w:r>
+      <w:r>
+        <w:t xml:space="preserve">die Initialize-Methode überschreibt und darin die </w:t>
+      </w:r>
+      <w:proofErr w:type="spellStart"/>
+      <w:r>
+        <w:t>CurrentThread.CurrentCulture</w:t>
+      </w:r>
+      <w:proofErr w:type="spellEnd"/>
+      <w:r>
+        <w:t xml:space="preserve"> und </w:t>
+      </w:r>
+      <w:proofErr w:type="spellStart"/>
+      <w:r>
+        <w:t>CurrentUICulture</w:t>
+      </w:r>
+      <w:proofErr w:type="spellEnd"/>
+      <w:r>
+        <w:t xml:space="preserve"> anhand der </w:t>
+      </w:r>
+      <w:proofErr w:type="spellStart"/>
+      <w:r>
+        <w:t>RouteData</w:t>
+      </w:r>
+      <w:proofErr w:type="spellEnd"/>
+      <w:r>
+        <w:t xml:space="preserve"> setzt.</w:t>
+      </w:r>
+    </w:p>
+    <w:p>
+      <w:pPr>
+        <w:pStyle w:val="Heading1"/>
+        <w:rPr>
+          <w:lang w:val="en-US"/>
+        </w:rPr>
+      </w:pPr>
+      <w:r>
+        <w:rPr>
+          <w:lang w:val="en-US"/>
+        </w:rPr>
+        <w:t xml:space="preserve">Step </w:t>
+      </w:r>
+      <w:r>
+        <w:rPr>
+          <w:lang w:val="en-US"/>
+        </w:rPr>
+        <w:t>7</w:t>
+      </w:r>
+      <w:r>
+        <w:rPr>
+          <w:lang w:val="en-US"/>
+        </w:rPr>
+        <w:t xml:space="preserve">: </w:t>
+      </w:r>
+      <w:r>
+        <w:rPr>
+          <w:lang w:val="en-US"/>
+        </w:rPr>
+        <w:t>Routing Fun</w:t>
+      </w:r>
+    </w:p>
+    <w:p>
+      <w:pPr>
+        <w:pStyle w:val="ListParagraph"/>
+        <w:numPr>
+          <w:ilvl w:val="0"/>
+          <w:numId w:val="3"/>
+        </w:numPr>
+      </w:pPr>
+      <w:r>
+        <w:t xml:space="preserve">Füge eine Route hinzu, die statt </w:t>
+      </w:r>
+      <w:r>
+        <w:rPr>
+          <w:rFonts w:ascii="Consolas" w:hAnsi="Consolas" w:cs="Consolas"/>
+        </w:rPr>
+        <w:t>/</w:t>
+      </w:r>
+      <w:proofErr w:type="spellStart"/>
+      <w:r>
+        <w:rPr>
+          <w:rFonts w:ascii="Consolas" w:hAnsi="Consolas" w:cs="Consolas"/>
+        </w:rPr>
+        <w:t>fr</w:t>
+      </w:r>
+      <w:proofErr w:type="spellEnd"/>
+      <w:r>
+        <w:rPr>
+          <w:rFonts w:ascii="Consolas" w:hAnsi="Consolas" w:cs="Consolas"/>
+        </w:rPr>
+        <w:t>/kontakte</w:t>
+      </w:r>
+      <w:r>
+        <w:t xml:space="preserve"> einfach </w:t>
+      </w:r>
+      <w:r>
+        <w:rPr>
+          <w:rFonts w:ascii="Consolas" w:hAnsi="Consolas" w:cs="Consolas"/>
+        </w:rPr>
+        <w:t>/</w:t>
+      </w:r>
+      <w:proofErr w:type="spellStart"/>
+      <w:r>
+        <w:rPr>
+          <w:rFonts w:ascii="Consolas" w:hAnsi="Consolas" w:cs="Consolas"/>
+        </w:rPr>
+        <w:t>contacts</w:t>
+      </w:r>
+      <w:proofErr w:type="spellEnd"/>
+      <w:r>
+        <w:t xml:space="preserve"> heisst, aber das gleiche bewirkt.</w:t>
+      </w:r>
+    </w:p>
+    <w:p>
+      <w:pPr>
+        <w:pStyle w:val="ListParagraph"/>
+        <w:numPr>
+          <w:ilvl w:val="0"/>
+          <w:numId w:val="3"/>
+        </w:numPr>
+      </w:pPr>
+      <w:r>
+        <w:t>Prüfe, welche weiteren Anpassungen Du vornehmen musst, damit die Applikation funktioniert.</w:t>
+      </w:r>
+    </w:p>
+    <w:p>
+      <w:pPr>
+        <w:pStyle w:val="Heading1"/>
+      </w:pPr>
+      <w:proofErr w:type="spellStart"/>
+      <w:r>
+        <w:t>Step</w:t>
+      </w:r>
+      <w:proofErr w:type="spellEnd"/>
+      <w:r>
+        <w:t xml:space="preserve"> </w:t>
+      </w:r>
+      <w:r>
+        <w:t>8</w:t>
+      </w:r>
+      <w:r>
+        <w:t xml:space="preserve">: </w:t>
+      </w:r>
+      <w:r>
+        <w:t>PLZ-Prüfung beim Speichern</w:t>
+      </w:r>
+    </w:p>
+    <w:p>
+      <w:pPr>
+        <w:pStyle w:val="ListParagraph"/>
+        <w:numPr>
+          <w:ilvl w:val="0"/>
+          <w:numId w:val="3"/>
+        </w:numPr>
+      </w:pPr>
+      <w:r>
+        <w:t>Integriere die PLZ zu Ort Prüfung beim Speichern der Kontakte. Stelle sicher, dass der eingegebene Ort zur eingegebenen PLZ passt und weise das Speichern sonst zurück.</w:t>
+      </w:r>
+    </w:p>
+    <w:p>
+      <w:pPr>
+        <w:pStyle w:val="ListParagraph"/>
+        <w:numPr>
+          <w:ilvl w:val="0"/>
+          <w:numId w:val="3"/>
+        </w:numPr>
+      </w:pPr>
+      <w:r>
+        <w:t>Führe diese Erweiterung testgetrieben aus und beachte die identifizierten Regeln und Grundsätze.</w:t>
+      </w:r>
+    </w:p>
+    <w:p>
+      <w:pPr>
+        <w:pStyle w:val="ListParagraph"/>
+        <w:numPr>
+          <w:ilvl w:val="0"/>
+          <w:numId w:val="3"/>
+        </w:numPr>
+      </w:pPr>
+      <w:r>
+        <w:t>Achte besonders auf DRY und SRP.</w:t>
+      </w:r>
+    </w:p>
+    <w:p>
+      <w:pPr>
+        <w:pStyle w:val="Heading1"/>
+      </w:pPr>
+      <w:proofErr w:type="spellStart"/>
+      <w:r>
+        <w:t>Step</w:t>
+      </w:r>
+      <w:proofErr w:type="spellEnd"/>
+      <w:r>
+        <w:t xml:space="preserve"> </w:t>
+      </w:r>
+      <w:r>
+        <w:t>9</w:t>
+      </w:r>
+      <w:r>
+        <w:t xml:space="preserve">: </w:t>
+      </w:r>
+      <w:r>
+        <w:t>Kontakte editieren</w:t>
+      </w:r>
+    </w:p>
+    <w:p>
+      <w:pPr>
+        <w:pStyle w:val="ListParagraph"/>
+        <w:numPr>
+          <w:ilvl w:val="0"/>
+          <w:numId w:val="3"/>
+        </w:numPr>
+      </w:pPr>
+      <w:r>
+        <w:t>Erweitere die Applikation um die Möglichkeit, Kontakte zu editieren. Achte auf DRY.</w:t>
+      </w:r>
+    </w:p>
+    <w:p>
+      <w:pPr>
+        <w:pStyle w:val="Heading1"/>
+      </w:pPr>
+      <w:proofErr w:type="spellStart"/>
+      <w:r>
+        <w:t>Step</w:t>
+      </w:r>
+      <w:proofErr w:type="spellEnd"/>
+      <w:r>
+        <w:t xml:space="preserve"> </w:t>
+      </w:r>
+      <w:r>
+        <w:t>10</w:t>
+      </w:r>
+      <w:r>
+        <w:t xml:space="preserve">: </w:t>
+      </w:r>
+      <w:r>
+        <w:t>Autorisierung</w:t>
+      </w:r>
+    </w:p>
+    <w:p>
+      <w:pPr>
+        <w:pStyle w:val="ListParagraph"/>
+        <w:numPr>
+          <w:ilvl w:val="0"/>
+          <w:numId w:val="3"/>
+        </w:numPr>
+      </w:pPr>
+      <w:r>
+        <w:t xml:space="preserve">Passe die Applikation so an, dass nur eingeloggte User schreibende Aktionen ausführen können. Versuche, dies so einfach wie möglich zu machen (z.B. mit </w:t>
+      </w:r>
+      <w:r>
+        <w:t>[</w:t>
+      </w:r>
+      <w:proofErr w:type="spellStart"/>
+      <w:r>
+        <w:t>Authorize</w:t>
+      </w:r>
+      <w:proofErr w:type="spellEnd"/>
+      <w:r>
+        <w:t>]</w:t>
+      </w:r>
+      <w:r>
+        <w:t>).</w:t>
+      </w:r>
+    </w:p>
+    <w:p>
+      <w:pPr>
+        <w:pStyle w:val="Heading1"/>
+      </w:pPr>
+      <w:proofErr w:type="spellStart"/>
+      <w:r>
+        <w:t>Step</w:t>
+      </w:r>
+      <w:proofErr w:type="spellEnd"/>
+      <w:r>
+        <w:t xml:space="preserve"> </w:t>
+      </w:r>
+      <w:r>
+        <w:t>1</w:t>
+      </w:r>
+      <w:r>
+        <w:t>1</w:t>
+      </w:r>
+      <w:r>
+        <w:t xml:space="preserve">: </w:t>
+      </w:r>
+      <w:r>
+        <w:t>Terminverwaltung</w:t>
+      </w:r>
+    </w:p>
+    <w:p>
+      <w:pPr>
+        <w:pStyle w:val="ListParagraph"/>
+        <w:numPr>
+          <w:ilvl w:val="0"/>
+          <w:numId w:val="3"/>
+        </w:numPr>
+      </w:pPr>
+      <w:r>
+        <w:t>Erstelle eine Kopie der Kontaktverwaltung mit den gleichen Funktionen, aber für Termine.</w:t>
+      </w:r>
+    </w:p>
+    <w:p>
+      <w:pPr>
+        <w:pStyle w:val="ListParagraph"/>
+        <w:numPr>
+          <w:ilvl w:val="0"/>
+          <w:numId w:val="3"/>
+        </w:numPr>
+      </w:pPr>
+      <w:r>
+        <w:t>Ein Termin hat einen Betreff, einen Anfang und ein Ende.</w:t>
+      </w:r>
+    </w:p>
+    <w:p>
+      <w:pPr>
+        <w:pStyle w:val="ListParagraph"/>
+        <w:numPr>
+          <w:ilvl w:val="0"/>
+          <w:numId w:val="3"/>
+        </w:numPr>
+      </w:pPr>
+      <w:r>
+        <w:t>Extrahiere die Gemeinsamkeiten im Sinne von DRY.</w:t>
       </w:r>
     </w:p>
     <w:p/>
@@ -685,6 +2104,119 @@
     </w:lvl>
   </w:abstractNum>
   <w:abstractNum w:abstractNumId="1">
+    <w:nsid w:val="18995F60"/>
+    <w:multiLevelType w:val="hybridMultilevel"/>
+    <w:tmpl w:val="4C00EDD8"/>
+    <w:lvl w:ilvl="0" w:tplc="08070001">
+      <w:start w:val="1"/>
+      <w:numFmt w:val="bullet"/>
+      <w:lvlText w:val=""/>
+      <w:lvlJc w:val="left"/>
+      <w:pPr>
+        <w:ind w:left="360" w:hanging="360"/>
+      </w:pPr>
+      <w:rPr>
+        <w:rFonts w:ascii="Symbol" w:hAnsi="Symbol" w:hint="default"/>
+      </w:rPr>
+    </w:lvl>
+    <w:lvl w:ilvl="1" w:tplc="08070003" w:tentative="1">
+      <w:start w:val="1"/>
+      <w:numFmt w:val="bullet"/>
+      <w:lvlText w:val="o"/>
+      <w:lvlJc w:val="left"/>
+      <w:pPr>
+        <w:ind w:left="1080" w:hanging="360"/>
+      </w:pPr>
+      <w:rPr>
+        <w:rFonts w:ascii="Courier New" w:hAnsi="Courier New" w:cs="Courier New" w:hint="default"/>
+      </w:rPr>
+    </w:lvl>
+    <w:lvl w:ilvl="2" w:tplc="08070005" w:tentative="1">
+      <w:start w:val="1"/>
+      <w:numFmt w:val="bullet"/>
+      <w:lvlText w:val=""/>
+      <w:lvlJc w:val="left"/>
+      <w:pPr>
+        <w:ind w:left="1800" w:hanging="360"/>
+      </w:pPr>
+      <w:rPr>
+        <w:rFonts w:ascii="Wingdings" w:hAnsi="Wingdings" w:hint="default"/>
+      </w:rPr>
+    </w:lvl>
+    <w:lvl w:ilvl="3" w:tplc="08070001" w:tentative="1">
+      <w:start w:val="1"/>
+      <w:numFmt w:val="bullet"/>
+      <w:lvlText w:val=""/>
+      <w:lvlJc w:val="left"/>
+      <w:pPr>
+        <w:ind w:left="2520" w:hanging="360"/>
+      </w:pPr>
+      <w:rPr>
+        <w:rFonts w:ascii="Symbol" w:hAnsi="Symbol" w:hint="default"/>
+      </w:rPr>
+    </w:lvl>
+    <w:lvl w:ilvl="4" w:tplc="08070003" w:tentative="1">
+      <w:start w:val="1"/>
+      <w:numFmt w:val="bullet"/>
+      <w:lvlText w:val="o"/>
+      <w:lvlJc w:val="left"/>
+      <w:pPr>
+        <w:ind w:left="3240" w:hanging="360"/>
+      </w:pPr>
+      <w:rPr>
+        <w:rFonts w:ascii="Courier New" w:hAnsi="Courier New" w:cs="Courier New" w:hint="default"/>
+      </w:rPr>
+    </w:lvl>
+    <w:lvl w:ilvl="5" w:tplc="08070005" w:tentative="1">
+      <w:start w:val="1"/>
+      <w:numFmt w:val="bullet"/>
+      <w:lvlText w:val=""/>
+      <w:lvlJc w:val="left"/>
+      <w:pPr>
+        <w:ind w:left="3960" w:hanging="360"/>
+      </w:pPr>
+      <w:rPr>
+        <w:rFonts w:ascii="Wingdings" w:hAnsi="Wingdings" w:hint="default"/>
+      </w:rPr>
+    </w:lvl>
+    <w:lvl w:ilvl="6" w:tplc="08070001" w:tentative="1">
+      <w:start w:val="1"/>
+      <w:numFmt w:val="bullet"/>
+      <w:lvlText w:val=""/>
+      <w:lvlJc w:val="left"/>
+      <w:pPr>
+        <w:ind w:left="4680" w:hanging="360"/>
+      </w:pPr>
+      <w:rPr>
+        <w:rFonts w:ascii="Symbol" w:hAnsi="Symbol" w:hint="default"/>
+      </w:rPr>
+    </w:lvl>
+    <w:lvl w:ilvl="7" w:tplc="08070003" w:tentative="1">
+      <w:start w:val="1"/>
+      <w:numFmt w:val="bullet"/>
+      <w:lvlText w:val="o"/>
+      <w:lvlJc w:val="left"/>
+      <w:pPr>
+        <w:ind w:left="5400" w:hanging="360"/>
+      </w:pPr>
+      <w:rPr>
+        <w:rFonts w:ascii="Courier New" w:hAnsi="Courier New" w:cs="Courier New" w:hint="default"/>
+      </w:rPr>
+    </w:lvl>
+    <w:lvl w:ilvl="8" w:tplc="08070005" w:tentative="1">
+      <w:start w:val="1"/>
+      <w:numFmt w:val="bullet"/>
+      <w:lvlText w:val=""/>
+      <w:lvlJc w:val="left"/>
+      <w:pPr>
+        <w:ind w:left="6120" w:hanging="360"/>
+      </w:pPr>
+      <w:rPr>
+        <w:rFonts w:ascii="Wingdings" w:hAnsi="Wingdings" w:hint="default"/>
+      </w:rPr>
+    </w:lvl>
+  </w:abstractNum>
+  <w:abstractNum w:abstractNumId="2">
     <w:nsid w:val="1C226AD1"/>
     <w:multiLevelType w:val="hybridMultilevel"/>
     <w:tmpl w:val="21A41200"/>
@@ -796,11 +2328,11 @@
       </w:rPr>
     </w:lvl>
   </w:abstractNum>
-  <w:abstractNum w:abstractNumId="2">
+  <w:abstractNum w:abstractNumId="3">
     <w:nsid w:val="3EE46D88"/>
     <w:multiLevelType w:val="hybridMultilevel"/>
-    <w:tmpl w:val="77742EA4"/>
-    <w:lvl w:ilvl="0" w:tplc="70A4DCC0">
+    <w:tmpl w:val="3094FE6A"/>
+    <w:lvl w:ilvl="0" w:tplc="C9A2E66E">
       <w:numFmt w:val="bullet"/>
       <w:lvlText w:val=""/>
       <w:lvlJc w:val="left"/>
@@ -809,6 +2341,7 @@
       </w:pPr>
       <w:rPr>
         <w:rFonts w:ascii="Symbol" w:eastAsiaTheme="minorHAnsi" w:hAnsi="Symbol" w:cstheme="minorBidi" w:hint="default"/>
+        <w:lang w:val="de-CH"/>
       </w:rPr>
     </w:lvl>
     <w:lvl w:ilvl="1" w:tplc="08070003" w:tentative="1">
@@ -912,10 +2445,13 @@
     <w:abstractNumId w:val="0"/>
   </w:num>
   <w:num w:numId="2">
-    <w:abstractNumId w:val="1"/>
+    <w:abstractNumId w:val="2"/>
   </w:num>
   <w:num w:numId="3">
-    <w:abstractNumId w:val="2"/>
+    <w:abstractNumId w:val="3"/>
+  </w:num>
+  <w:num w:numId="4">
+    <w:abstractNumId w:val="1"/>
   </w:num>
 </w:numbering>
 </file>
@@ -1106,6 +2642,7 @@
   <w:style w:type="character" w:default="1" w:styleId="DefaultParagraphFont">
     <w:name w:val="Default Paragraph Font"/>
     <w:uiPriority w:val="1"/>
+    <w:semiHidden/>
     <w:unhideWhenUsed/>
   </w:style>
   <w:style w:type="table" w:default="1" w:styleId="TableNormal">
@@ -1394,6 +2931,7 @@
   <w:style w:type="character" w:default="1" w:styleId="DefaultParagraphFont">
     <w:name w:val="Default Paragraph Font"/>
     <w:uiPriority w:val="1"/>
+    <w:semiHidden/>
     <w:unhideWhenUsed/>
   </w:style>
   <w:style w:type="table" w:default="1" w:styleId="TableNormal">

</xml_diff>